<commit_message>
TCP->UDP passaggio dati funzionante
</commit_message>
<xml_diff>
--- a/wiCanonDocs/documentazione.docx
+++ b/wiCanonDocs/documentazione.docx
@@ -38,6 +38,7 @@
     </w:p>
     <w:p>
       <w:pPr>
+        <w:jc w:val="both"/>
         <w:rPr>
           <w:rFonts w:ascii="Georgia" w:hAnsi="Georgia"/>
           <w:b/>
@@ -59,6 +60,7 @@
     </w:p>
     <w:p>
       <w:pPr>
+        <w:jc w:val="both"/>
         <w:rPr>
           <w:rFonts w:ascii="Georgia" w:hAnsi="Georgia"/>
           <w:b w:val="0"/>
@@ -84,6 +86,7 @@
     </w:p>
     <w:p>
       <w:pPr>
+        <w:jc w:val="both"/>
         <w:rPr>
           <w:rFonts w:ascii="Georgia" w:hAnsi="Georgia"/>
           <w:b w:val="0"/>
@@ -109,6 +112,7 @@
     </w:p>
     <w:p>
       <w:pPr>
+        <w:jc w:val="both"/>
         <w:rPr>
           <w:rFonts w:hint="default" w:ascii="Georgia" w:hAnsi="Georgia"/>
           <w:b w:val="0"/>
@@ -143,19 +147,6 @@
         </w:rPr>
         <w:t>’apposita applicazione sul proprio smartphone Android, avviarla ed inserire l’indirizzo IP del PC sul quale il nostro software è in esecuzione.</w:t>
       </w:r>
-    </w:p>
-    <w:p>
-      <w:pPr>
-        <w:rPr>
-          <w:rFonts w:hint="default" w:ascii="Georgia" w:hAnsi="Georgia"/>
-          <w:b w:val="0"/>
-          <w:bCs/>
-          <w:i/>
-          <w:sz w:val="24"/>
-          <w:szCs w:val="24"/>
-          <w:lang w:val="it-IT"/>
-        </w:rPr>
-      </w:pPr>
     </w:p>
     <w:p>
       <w:pPr>
@@ -235,7 +226,6 @@
           <w:spacing w:val="0"/>
           <w:sz w:val="22"/>
           <w:szCs w:val="22"/>
-          <w:bdr w:val="none" w:color="auto" w:sz="0" w:space="0"/>
           <w:shd w:val="clear" w:fill="FFFFFF"/>
         </w:rPr>
         <w:t xml:space="preserve">Visual Basic per </w:t>
@@ -249,7 +239,6 @@
           <w:spacing w:val="0"/>
           <w:sz w:val="22"/>
           <w:szCs w:val="22"/>
-          <w:bdr w:val="none" w:color="auto" w:sz="0" w:space="0"/>
           <w:shd w:val="clear" w:fill="FFFFFF"/>
           <w:lang w:val="it-IT"/>
         </w:rPr>
@@ -282,7 +271,6 @@
           <w:spacing w:val="0"/>
           <w:sz w:val="22"/>
           <w:szCs w:val="22"/>
-          <w:bdr w:val="none" w:color="auto" w:sz="0" w:space="0"/>
           <w:shd w:val="clear" w:fill="FFFFFF"/>
         </w:rPr>
         <w:t>Android Studio per l'app dello Smartphone (Java)</w:t>
@@ -314,7 +302,6 @@
           <w:spacing w:val="0"/>
           <w:sz w:val="22"/>
           <w:szCs w:val="22"/>
-          <w:bdr w:val="none" w:color="auto" w:sz="0" w:space="0"/>
           <w:shd w:val="clear" w:fill="FFFFFF"/>
         </w:rPr>
         <w:t>Utilizzo del protocollo TCP per trasferimenti numerici e/o testuali tra client (telefono) e un server (</w:t>
@@ -328,7 +315,6 @@
           <w:spacing w:val="0"/>
           <w:sz w:val="22"/>
           <w:szCs w:val="22"/>
-          <w:bdr w:val="none" w:color="auto" w:sz="0" w:space="0"/>
           <w:shd w:val="clear" w:fill="FFFFFF"/>
           <w:lang w:val="it-IT"/>
         </w:rPr>
@@ -343,7 +329,6 @@
           <w:spacing w:val="0"/>
           <w:sz w:val="22"/>
           <w:szCs w:val="22"/>
-          <w:bdr w:val="none" w:color="auto" w:sz="0" w:space="0"/>
           <w:shd w:val="clear" w:fill="FFFFFF"/>
         </w:rPr>
         <w:t>).</w:t>
@@ -367,207 +352,30 @@
           <w:b/>
           <w:i w:val="0"/>
           <w:caps w:val="0"/>
-          <w:color w:val="24292E"/>
-          <w:spacing w:val="0"/>
-          <w:sz w:val="24"/>
-          <w:szCs w:val="24"/>
-        </w:rPr>
-      </w:pPr>
-      <w:r>
-        <w:rPr>
-          <w:rFonts w:hint="default" w:ascii="-apple-system" w:hAnsi="-apple-system" w:eastAsia="-apple-system" w:cs="-apple-system"/>
-          <w:b/>
-          <w:i w:val="0"/>
-          <w:caps w:val="0"/>
-          <w:color w:val="0366D6"/>
-          <w:spacing w:val="0"/>
-          <w:sz w:val="24"/>
-          <w:szCs w:val="24"/>
+          <w:color w:val="7F7F7F" w:themeColor="background1" w:themeShade="80"/>
+          <w:spacing w:val="0"/>
+          <w:sz w:val="22"/>
+          <w:szCs w:val="22"/>
           <w:u w:val="none"/>
           <w:shd w:val="clear" w:fill="FFFFFF"/>
-        </w:rPr>
-        <w:fldChar w:fldCharType="begin"/>
-      </w:r>
-      <w:r>
-        <w:rPr>
-          <w:rFonts w:hint="default" w:ascii="-apple-system" w:hAnsi="-apple-system" w:eastAsia="-apple-system" w:cs="-apple-system"/>
-          <w:b/>
-          <w:i w:val="0"/>
-          <w:caps w:val="0"/>
-          <w:color w:val="0366D6"/>
-          <w:spacing w:val="0"/>
-          <w:sz w:val="24"/>
-          <w:szCs w:val="24"/>
+          <w:lang w:val="it-IT"/>
+        </w:rPr>
+      </w:pPr>
+      <w:r>
+        <w:rPr>
+          <w:rFonts w:hint="default" w:ascii="-apple-system" w:hAnsi="-apple-system" w:eastAsia="-apple-system" w:cs="-apple-system"/>
+          <w:b/>
+          <w:i w:val="0"/>
+          <w:caps w:val="0"/>
+          <w:color w:val="7F7F7F" w:themeColor="background1" w:themeShade="80"/>
+          <w:spacing w:val="0"/>
+          <w:sz w:val="22"/>
+          <w:szCs w:val="22"/>
           <w:u w:val="none"/>
           <w:shd w:val="clear" w:fill="FFFFFF"/>
-        </w:rPr>
-        <w:instrText xml:space="preserve"> HYPERLINK "https://github.com/Alessio9284/wiCanon" \l "milestone-1-13102018" </w:instrText>
-      </w:r>
-      <w:r>
-        <w:rPr>
-          <w:rFonts w:hint="default" w:ascii="-apple-system" w:hAnsi="-apple-system" w:eastAsia="-apple-system" w:cs="-apple-system"/>
-          <w:b/>
-          <w:i w:val="0"/>
-          <w:caps w:val="0"/>
-          <w:color w:val="0366D6"/>
-          <w:spacing w:val="0"/>
-          <w:sz w:val="24"/>
-          <w:szCs w:val="24"/>
-          <w:u w:val="none"/>
-          <w:shd w:val="clear" w:fill="FFFFFF"/>
-        </w:rPr>
-        <w:fldChar w:fldCharType="separate"/>
-      </w:r>
-      <w:r>
-        <w:rPr>
-          <w:rFonts w:hint="default" w:ascii="-apple-system" w:hAnsi="-apple-system" w:eastAsia="-apple-system" w:cs="-apple-system"/>
-          <w:b/>
-          <w:i w:val="0"/>
-          <w:caps w:val="0"/>
-          <w:color w:val="0366D6"/>
-          <w:spacing w:val="0"/>
-          <w:sz w:val="24"/>
-          <w:szCs w:val="24"/>
-          <w:u w:val="none"/>
-          <w:shd w:val="clear" w:fill="FFFFFF"/>
-        </w:rPr>
-        <w:fldChar w:fldCharType="end"/>
-      </w:r>
-      <w:r>
-        <w:rPr>
-          <w:rFonts w:hint="default" w:ascii="-apple-system" w:hAnsi="-apple-system" w:eastAsia="-apple-system" w:cs="-apple-system"/>
-          <w:b/>
-          <w:i w:val="0"/>
-          <w:caps w:val="0"/>
-          <w:color w:val="24292E"/>
-          <w:spacing w:val="0"/>
-          <w:sz w:val="24"/>
-          <w:szCs w:val="24"/>
-          <w:shd w:val="clear" w:fill="FFFFFF"/>
-        </w:rPr>
-        <w:t>Milestone 1 (1</w:t>
-      </w:r>
-      <w:r>
-        <w:rPr>
-          <w:rFonts w:hint="default" w:ascii="-apple-system" w:hAnsi="-apple-system" w:eastAsia="-apple-system" w:cs="-apple-system"/>
-          <w:b/>
-          <w:i w:val="0"/>
-          <w:caps w:val="0"/>
-          <w:color w:val="24292E"/>
-          <w:spacing w:val="0"/>
-          <w:sz w:val="24"/>
-          <w:szCs w:val="24"/>
-          <w:shd w:val="clear" w:fill="FFFFFF"/>
-          <w:lang w:val="it-IT"/>
-        </w:rPr>
-        <w:t>4</w:t>
-      </w:r>
-      <w:r>
-        <w:rPr>
-          <w:rFonts w:hint="default" w:ascii="-apple-system" w:hAnsi="-apple-system" w:eastAsia="-apple-system" w:cs="-apple-system"/>
-          <w:b/>
-          <w:i w:val="0"/>
-          <w:caps w:val="0"/>
-          <w:color w:val="24292E"/>
-          <w:spacing w:val="0"/>
-          <w:sz w:val="24"/>
-          <w:szCs w:val="24"/>
-          <w:shd w:val="clear" w:fill="FFFFFF"/>
-        </w:rPr>
-        <w:t>/10/2018)</w:t>
-      </w:r>
-    </w:p>
-    <w:p>
-      <w:pPr>
-        <w:keepNext w:val="0"/>
-        <w:keepLines w:val="0"/>
-        <w:widowControl/>
-        <w:numPr>
-          <w:ilvl w:val="0"/>
-          <w:numId w:val="2"/>
-        </w:numPr>
-        <w:suppressLineNumbers w:val="0"/>
-        <w:spacing w:before="0" w:beforeAutospacing="1" w:after="0" w:afterAutospacing="1"/>
-        <w:ind w:left="720" w:hanging="360"/>
-        <w:rPr>
-          <w:sz w:val="22"/>
-          <w:szCs w:val="22"/>
-        </w:rPr>
-      </w:pPr>
-      <w:r>
-        <w:rPr>
-          <w:rFonts w:hint="default" w:ascii="-apple-system" w:hAnsi="-apple-system" w:eastAsia="-apple-system" w:cs="-apple-system"/>
-          <w:i w:val="0"/>
-          <w:caps w:val="0"/>
-          <w:color w:val="24292E"/>
-          <w:spacing w:val="0"/>
-          <w:sz w:val="22"/>
-          <w:szCs w:val="22"/>
-          <w:bdr w:val="none" w:color="auto" w:sz="0" w:space="0"/>
-          <w:shd w:val="clear" w:fill="FFFFFF"/>
-        </w:rPr>
-        <w:t>Creare una finestra che permette di vedere i canali</w:t>
-      </w:r>
-    </w:p>
-    <w:p>
-      <w:pPr>
-        <w:keepNext w:val="0"/>
-        <w:keepLines w:val="0"/>
-        <w:widowControl/>
-        <w:numPr>
-          <w:ilvl w:val="0"/>
-          <w:numId w:val="2"/>
-        </w:numPr>
-        <w:suppressLineNumbers w:val="0"/>
-        <w:spacing w:before="0" w:beforeAutospacing="0" w:after="0" w:afterAutospacing="1"/>
-        <w:ind w:left="720" w:hanging="360"/>
-        <w:rPr>
-          <w:sz w:val="22"/>
-          <w:szCs w:val="22"/>
-        </w:rPr>
-      </w:pPr>
-      <w:r>
-        <w:rPr>
-          <w:rFonts w:hint="default" w:ascii="-apple-system" w:hAnsi="-apple-system" w:eastAsia="-apple-system" w:cs="-apple-system"/>
-          <w:i w:val="0"/>
-          <w:caps w:val="0"/>
-          <w:color w:val="24292E"/>
-          <w:spacing w:val="0"/>
-          <w:sz w:val="22"/>
-          <w:szCs w:val="22"/>
-          <w:bdr w:val="none" w:color="auto" w:sz="0" w:space="0"/>
-          <w:shd w:val="clear" w:fill="FFFFFF"/>
-        </w:rPr>
-        <w:t>Creare l'app che permett</w:t>
-      </w:r>
-      <w:r>
-        <w:rPr>
-          <w:rFonts w:hint="default" w:ascii="-apple-system" w:hAnsi="-apple-system" w:eastAsia="-apple-system" w:cs="-apple-system"/>
-          <w:i w:val="0"/>
-          <w:caps w:val="0"/>
-          <w:color w:val="24292E"/>
-          <w:spacing w:val="0"/>
-          <w:sz w:val="22"/>
-          <w:szCs w:val="22"/>
-          <w:bdr w:val="none" w:color="auto" w:sz="0" w:space="0"/>
-          <w:shd w:val="clear" w:fill="FFFFFF"/>
-          <w:lang w:val="it-IT"/>
-        </w:rPr>
-        <w:t>a</w:t>
-      </w:r>
-      <w:r>
-        <w:rPr>
-          <w:rFonts w:hint="default" w:ascii="-apple-system" w:hAnsi="-apple-system" w:eastAsia="-apple-system" w:cs="-apple-system"/>
-          <w:i w:val="0"/>
-          <w:caps w:val="0"/>
-          <w:color w:val="24292E"/>
-          <w:spacing w:val="0"/>
-          <w:sz w:val="22"/>
-          <w:szCs w:val="22"/>
-          <w:bdr w:val="none" w:color="auto" w:sz="0" w:space="0"/>
-          <w:shd w:val="clear" w:fill="FFFFFF"/>
-        </w:rPr>
-        <w:t xml:space="preserve"> di scegliere il canale</w:t>
+          <w:lang w:val="it-IT"/>
+        </w:rPr>
+        <w:t>In seguito ad alcune prove abbiamo deciso di utilizzare il protocollo UDP per una maggiore velocità.</w:t>
       </w:r>
     </w:p>
     <w:p>
@@ -665,9 +473,68 @@
           <w:sz w:val="24"/>
           <w:szCs w:val="24"/>
           <w:shd w:val="clear" w:fill="FFFFFF"/>
-          <w:lang w:val="it-IT"/>
-        </w:rPr>
-        <w:t>Obbiettivi 31/10</w:t>
+        </w:rPr>
+        <w:t>Milestone 1 (1</w:t>
+      </w:r>
+      <w:r>
+        <w:rPr>
+          <w:rFonts w:hint="default" w:ascii="-apple-system" w:hAnsi="-apple-system" w:eastAsia="-apple-system" w:cs="-apple-system"/>
+          <w:b/>
+          <w:i w:val="0"/>
+          <w:caps w:val="0"/>
+          <w:color w:val="24292E"/>
+          <w:spacing w:val="0"/>
+          <w:sz w:val="24"/>
+          <w:szCs w:val="24"/>
+          <w:shd w:val="clear" w:fill="FFFFFF"/>
+          <w:lang w:val="it-IT"/>
+        </w:rPr>
+        <w:t>4</w:t>
+      </w:r>
+      <w:r>
+        <w:rPr>
+          <w:rFonts w:hint="default" w:ascii="-apple-system" w:hAnsi="-apple-system" w:eastAsia="-apple-system" w:cs="-apple-system"/>
+          <w:b/>
+          <w:i w:val="0"/>
+          <w:caps w:val="0"/>
+          <w:color w:val="24292E"/>
+          <w:spacing w:val="0"/>
+          <w:sz w:val="24"/>
+          <w:szCs w:val="24"/>
+          <w:shd w:val="clear" w:fill="FFFFFF"/>
+        </w:rPr>
+        <w:t>/10/2018)</w:t>
+      </w:r>
+    </w:p>
+    <w:p>
+      <w:pPr>
+        <w:keepNext w:val="0"/>
+        <w:keepLines w:val="0"/>
+        <w:widowControl/>
+        <w:numPr>
+          <w:ilvl w:val="0"/>
+          <w:numId w:val="2"/>
+        </w:numPr>
+        <w:suppressLineNumbers w:val="0"/>
+        <w:spacing w:before="0" w:beforeAutospacing="1" w:after="0" w:afterAutospacing="1"/>
+        <w:ind w:left="720" w:hanging="360"/>
+        <w:rPr>
+          <w:sz w:val="22"/>
+          <w:szCs w:val="22"/>
+        </w:rPr>
+      </w:pPr>
+      <w:r>
+        <w:rPr>
+          <w:rFonts w:hint="default" w:ascii="-apple-system" w:hAnsi="-apple-system" w:eastAsia="-apple-system" w:cs="-apple-system"/>
+          <w:i w:val="0"/>
+          <w:caps w:val="0"/>
+          <w:color w:val="24292E"/>
+          <w:spacing w:val="0"/>
+          <w:sz w:val="22"/>
+          <w:szCs w:val="22"/>
+          <w:shd w:val="clear" w:fill="FFFFFF"/>
+        </w:rPr>
+        <w:t>Creare una finestra che permette di vedere i canali</w:t>
       </w:r>
     </w:p>
     <w:p>
@@ -683,58 +550,149 @@
         <w:spacing w:before="0" w:beforeAutospacing="0" w:after="0" w:afterAutospacing="1"/>
         <w:ind w:left="720" w:hanging="360"/>
         <w:rPr>
-          <w:rFonts w:hint="default" w:ascii="-apple-system" w:hAnsi="-apple-system" w:eastAsia="-apple-system" w:cs="-apple-system"/>
-          <w:b/>
-          <w:i w:val="0"/>
-          <w:caps w:val="0"/>
-          <w:color w:val="24292E"/>
-          <w:spacing w:val="0"/>
-          <w:sz w:val="24"/>
-          <w:szCs w:val="24"/>
-          <w:shd w:val="clear" w:fill="FFFFFF"/>
-          <w:lang w:val="it-IT"/>
-        </w:rPr>
-      </w:pPr>
-      <w:r>
-        <w:rPr>
-          <w:rFonts w:hint="default" w:ascii="-apple-system" w:hAnsi="-apple-system" w:eastAsia="-apple-system" w:cs="-apple-system"/>
-          <w:i w:val="0"/>
-          <w:caps w:val="0"/>
-          <w:color w:val="24292E"/>
-          <w:spacing w:val="0"/>
-          <w:sz w:val="22"/>
-          <w:szCs w:val="22"/>
-          <w:shd w:val="clear" w:fill="FFFFFF"/>
-          <w:lang w:val="it-IT"/>
-        </w:rPr>
-        <w:t xml:space="preserve">Aggiungere </w:t>
-      </w:r>
-      <w:r>
-        <w:rPr>
-          <w:rFonts w:hint="default" w:ascii="-apple-system" w:hAnsi="-apple-system" w:eastAsia="-apple-system" w:cs="-apple-system"/>
-          <w:i w:val="0"/>
-          <w:caps w:val="0"/>
-          <w:color w:val="24292E"/>
-          <w:spacing w:val="0"/>
-          <w:sz w:val="22"/>
-          <w:szCs w:val="22"/>
-          <w:shd w:val="clear" w:fill="FFFFFF"/>
-        </w:rPr>
-        <w:t>canal</w:t>
-      </w:r>
-      <w:r>
-        <w:rPr>
-          <w:rFonts w:hint="default" w:ascii="-apple-system" w:hAnsi="-apple-system" w:eastAsia="-apple-system" w:cs="-apple-system"/>
-          <w:i w:val="0"/>
-          <w:caps w:val="0"/>
-          <w:color w:val="24292E"/>
-          <w:spacing w:val="0"/>
-          <w:sz w:val="22"/>
-          <w:szCs w:val="22"/>
-          <w:shd w:val="clear" w:fill="FFFFFF"/>
-          <w:lang w:val="it-IT"/>
-        </w:rPr>
-        <w:t>i diversi</w:t>
+          <w:sz w:val="22"/>
+          <w:szCs w:val="22"/>
+        </w:rPr>
+      </w:pPr>
+      <w:r>
+        <w:rPr>
+          <w:rFonts w:hint="default" w:ascii="-apple-system" w:hAnsi="-apple-system" w:eastAsia="-apple-system" w:cs="-apple-system"/>
+          <w:i w:val="0"/>
+          <w:caps w:val="0"/>
+          <w:color w:val="24292E"/>
+          <w:spacing w:val="0"/>
+          <w:sz w:val="22"/>
+          <w:szCs w:val="22"/>
+          <w:shd w:val="clear" w:fill="FFFFFF"/>
+        </w:rPr>
+        <w:t>Creare l'app che permett</w:t>
+      </w:r>
+      <w:r>
+        <w:rPr>
+          <w:rFonts w:hint="default" w:ascii="-apple-system" w:hAnsi="-apple-system" w:eastAsia="-apple-system" w:cs="-apple-system"/>
+          <w:i w:val="0"/>
+          <w:caps w:val="0"/>
+          <w:color w:val="24292E"/>
+          <w:spacing w:val="0"/>
+          <w:sz w:val="22"/>
+          <w:szCs w:val="22"/>
+          <w:shd w:val="clear" w:fill="FFFFFF"/>
+          <w:lang w:val="it-IT"/>
+        </w:rPr>
+        <w:t>a</w:t>
+      </w:r>
+      <w:r>
+        <w:rPr>
+          <w:rFonts w:hint="default" w:ascii="-apple-system" w:hAnsi="-apple-system" w:eastAsia="-apple-system" w:cs="-apple-system"/>
+          <w:i w:val="0"/>
+          <w:caps w:val="0"/>
+          <w:color w:val="24292E"/>
+          <w:spacing w:val="0"/>
+          <w:sz w:val="22"/>
+          <w:szCs w:val="22"/>
+          <w:shd w:val="clear" w:fill="FFFFFF"/>
+        </w:rPr>
+        <w:t xml:space="preserve"> di scegliere il canale</w:t>
+      </w:r>
+    </w:p>
+    <w:p>
+      <w:pPr>
+        <w:pStyle w:val="2"/>
+        <w:keepNext w:val="0"/>
+        <w:keepLines w:val="0"/>
+        <w:widowControl/>
+        <w:suppressLineNumbers w:val="0"/>
+        <w:pBdr>
+          <w:bottom w:val="single" w:color="EAECEF" w:sz="6" w:space="0"/>
+        </w:pBdr>
+        <w:shd w:val="clear" w:fill="FFFFFF"/>
+        <w:spacing w:before="360" w:beforeAutospacing="0" w:after="240" w:afterAutospacing="0" w:line="15" w:lineRule="atLeast"/>
+        <w:ind w:left="0" w:firstLine="0"/>
+        <w:rPr>
+          <w:rFonts w:hint="default" w:ascii="-apple-system" w:hAnsi="-apple-system" w:eastAsia="-apple-system" w:cs="-apple-system"/>
+          <w:b/>
+          <w:i w:val="0"/>
+          <w:caps w:val="0"/>
+          <w:color w:val="24292E"/>
+          <w:spacing w:val="0"/>
+          <w:sz w:val="24"/>
+          <w:szCs w:val="24"/>
+        </w:rPr>
+      </w:pPr>
+      <w:r>
+        <w:rPr>
+          <w:rFonts w:hint="default" w:ascii="-apple-system" w:hAnsi="-apple-system" w:eastAsia="-apple-system" w:cs="-apple-system"/>
+          <w:b/>
+          <w:i w:val="0"/>
+          <w:caps w:val="0"/>
+          <w:color w:val="0366D6"/>
+          <w:spacing w:val="0"/>
+          <w:sz w:val="24"/>
+          <w:szCs w:val="24"/>
+          <w:u w:val="none"/>
+          <w:shd w:val="clear" w:fill="FFFFFF"/>
+        </w:rPr>
+        <w:fldChar w:fldCharType="begin"/>
+      </w:r>
+      <w:r>
+        <w:rPr>
+          <w:rFonts w:hint="default" w:ascii="-apple-system" w:hAnsi="-apple-system" w:eastAsia="-apple-system" w:cs="-apple-system"/>
+          <w:b/>
+          <w:i w:val="0"/>
+          <w:caps w:val="0"/>
+          <w:color w:val="0366D6"/>
+          <w:spacing w:val="0"/>
+          <w:sz w:val="24"/>
+          <w:szCs w:val="24"/>
+          <w:u w:val="none"/>
+          <w:shd w:val="clear" w:fill="FFFFFF"/>
+        </w:rPr>
+        <w:instrText xml:space="preserve"> HYPERLINK "https://github.com/Alessio9284/wiCanon" \l "milestone-1-13102018" </w:instrText>
+      </w:r>
+      <w:r>
+        <w:rPr>
+          <w:rFonts w:hint="default" w:ascii="-apple-system" w:hAnsi="-apple-system" w:eastAsia="-apple-system" w:cs="-apple-system"/>
+          <w:b/>
+          <w:i w:val="0"/>
+          <w:caps w:val="0"/>
+          <w:color w:val="0366D6"/>
+          <w:spacing w:val="0"/>
+          <w:sz w:val="24"/>
+          <w:szCs w:val="24"/>
+          <w:u w:val="none"/>
+          <w:shd w:val="clear" w:fill="FFFFFF"/>
+        </w:rPr>
+        <w:fldChar w:fldCharType="separate"/>
+      </w:r>
+      <w:r>
+        <w:rPr>
+          <w:rFonts w:hint="default" w:ascii="-apple-system" w:hAnsi="-apple-system" w:eastAsia="-apple-system" w:cs="-apple-system"/>
+          <w:b/>
+          <w:i w:val="0"/>
+          <w:caps w:val="0"/>
+          <w:color w:val="0366D6"/>
+          <w:spacing w:val="0"/>
+          <w:sz w:val="24"/>
+          <w:szCs w:val="24"/>
+          <w:u w:val="none"/>
+          <w:shd w:val="clear" w:fill="FFFFFF"/>
+        </w:rPr>
+        <w:fldChar w:fldCharType="end"/>
+      </w:r>
+      <w:r>
+        <w:rPr>
+          <w:rFonts w:hint="default" w:ascii="-apple-system" w:hAnsi="-apple-system" w:eastAsia="-apple-system" w:cs="-apple-system"/>
+          <w:b/>
+          <w:i w:val="0"/>
+          <w:caps w:val="0"/>
+          <w:color w:val="24292E"/>
+          <w:spacing w:val="0"/>
+          <w:sz w:val="24"/>
+          <w:szCs w:val="24"/>
+          <w:shd w:val="clear" w:fill="FFFFFF"/>
+          <w:lang w:val="it-IT"/>
+        </w:rPr>
+        <w:t>Obbiettivi 31/10</w:t>
       </w:r>
     </w:p>
     <w:p>
@@ -774,7 +732,34 @@
           <w:shd w:val="clear" w:fill="FFFFFF"/>
           <w:lang w:val="it-IT"/>
         </w:rPr>
-        <w:t>Nuove funzionalità del telecomando ?</w:t>
+        <w:t xml:space="preserve">Aggiungere </w:t>
+      </w:r>
+      <w:r>
+        <w:rPr>
+          <w:rFonts w:hint="default" w:ascii="-apple-system" w:hAnsi="-apple-system" w:eastAsia="-apple-system" w:cs="-apple-system"/>
+          <w:i w:val="0"/>
+          <w:caps w:val="0"/>
+          <w:color w:val="24292E"/>
+          <w:spacing w:val="0"/>
+          <w:sz w:val="22"/>
+          <w:szCs w:val="22"/>
+          <w:shd w:val="clear" w:fill="FFFFFF"/>
+        </w:rPr>
+        <w:t>canal</w:t>
+      </w:r>
+      <w:r>
+        <w:rPr>
+          <w:rFonts w:hint="default" w:ascii="-apple-system" w:hAnsi="-apple-system" w:eastAsia="-apple-system" w:cs="-apple-system"/>
+          <w:i w:val="0"/>
+          <w:caps w:val="0"/>
+          <w:color w:val="24292E"/>
+          <w:spacing w:val="0"/>
+          <w:sz w:val="22"/>
+          <w:szCs w:val="22"/>
+          <w:shd w:val="clear" w:fill="FFFFFF"/>
+          <w:lang w:val="it-IT"/>
+        </w:rPr>
+        <w:t>i diversi</w:t>
       </w:r>
     </w:p>
     <w:p>
@@ -783,10 +768,52 @@
         <w:keepLines w:val="0"/>
         <w:widowControl/>
         <w:numPr>
+          <w:ilvl w:val="0"/>
+          <w:numId w:val="2"/>
+        </w:numPr>
+        <w:suppressLineNumbers w:val="0"/>
+        <w:spacing w:before="0" w:beforeAutospacing="0" w:after="0" w:afterAutospacing="1"/>
+        <w:ind w:left="720" w:hanging="360"/>
+        <w:rPr>
+          <w:rFonts w:hint="default" w:ascii="-apple-system" w:hAnsi="-apple-system" w:eastAsia="-apple-system" w:cs="-apple-system"/>
+          <w:i w:val="0"/>
+          <w:caps w:val="0"/>
+          <w:color w:val="24292E"/>
+          <w:spacing w:val="0"/>
+          <w:sz w:val="22"/>
+          <w:szCs w:val="22"/>
+          <w:shd w:val="clear" w:fill="FFFFFF"/>
+          <w:lang w:val="it-IT"/>
+        </w:rPr>
+      </w:pPr>
+      <w:r>
+        <w:rPr>
+          <w:rFonts w:hint="default" w:ascii="-apple-system" w:hAnsi="-apple-system" w:eastAsia="-apple-system" w:cs="-apple-system"/>
+          <w:i w:val="0"/>
+          <w:caps w:val="0"/>
+          <w:color w:val="24292E"/>
+          <w:spacing w:val="0"/>
+          <w:sz w:val="22"/>
+          <w:szCs w:val="22"/>
+          <w:shd w:val="clear" w:fill="FFFFFF"/>
+          <w:lang w:val="it-IT"/>
+        </w:rPr>
+        <w:t>Nuove funzionalità del telecomando ?</w:t>
+      </w:r>
+    </w:p>
+    <w:p>
+      <w:pPr>
+        <w:keepNext w:val="0"/>
+        <w:keepLines w:val="0"/>
+        <w:widowControl/>
+        <w:numPr>
+          <w:ilvl w:val="0"/>
           <w:numId w:val="0"/>
         </w:numPr>
         <w:suppressLineNumbers w:val="0"/>
         <w:spacing w:before="0" w:beforeAutospacing="0" w:after="0" w:afterAutospacing="1"/>
+        <w:ind w:left="0" w:leftChars="0"/>
+        <w:jc w:val="left"/>
         <w:rPr>
           <w:rFonts w:hint="default" w:ascii="-apple-system" w:hAnsi="-apple-system" w:eastAsia="-apple-system" w:cs="-apple-system"/>
           <w:i w:val="0"/>
@@ -806,22 +833,27 @@
         <w:keepLines w:val="0"/>
         <w:widowControl/>
         <w:numPr>
+          <w:ilvl w:val="0"/>
           <w:numId w:val="0"/>
         </w:numPr>
         <w:suppressLineNumbers w:val="0"/>
         <w:spacing w:before="0" w:beforeAutospacing="0" w:after="0" w:afterAutospacing="1"/>
-        <w:rPr>
-          <w:rFonts w:hint="default" w:ascii="-apple-system" w:hAnsi="-apple-system" w:eastAsia="-apple-system" w:cs="-apple-system"/>
-          <w:i w:val="0"/>
-          <w:caps w:val="0"/>
-          <w:color w:val="24292E"/>
-          <w:spacing w:val="0"/>
-          <w:sz w:val="22"/>
-          <w:szCs w:val="22"/>
-          <w:shd w:val="clear" w:fill="FFFFFF"/>
-          <w:lang w:val="it-IT"/>
-        </w:rPr>
-      </w:pPr>
+        <w:ind w:left="0" w:leftChars="0"/>
+        <w:jc w:val="left"/>
+        <w:rPr>
+          <w:rFonts w:hint="default" w:ascii="-apple-system" w:hAnsi="-apple-system" w:eastAsia="-apple-system" w:cs="-apple-system"/>
+          <w:i w:val="0"/>
+          <w:caps w:val="0"/>
+          <w:color w:val="24292E"/>
+          <w:spacing w:val="0"/>
+          <w:sz w:val="22"/>
+          <w:szCs w:val="22"/>
+          <w:shd w:val="clear" w:fill="FFFFFF"/>
+          <w:lang w:val="it-IT"/>
+        </w:rPr>
+      </w:pPr>
+      <w:bookmarkStart w:id="0" w:name="_GoBack"/>
+      <w:bookmarkEnd w:id="0"/>
       <w:r>
         <w:rPr>
           <w:rFonts w:hint="default" w:ascii="-apple-system" w:hAnsi="-apple-system" w:eastAsia="-apple-system" w:cs="-apple-system"/>
@@ -875,31 +907,8 @@
           <w:shd w:val="clear" w:fill="FFFFFF"/>
           <w:lang w:val="it-IT"/>
         </w:rPr>
-        <w:t>10</w:t>
-      </w:r>
-    </w:p>
-    <w:p>
-      <w:pPr>
-        <w:keepNext w:val="0"/>
-        <w:keepLines w:val="0"/>
-        <w:widowControl/>
-        <w:numPr>
-          <w:numId w:val="0"/>
-        </w:numPr>
-        <w:suppressLineNumbers w:val="0"/>
-        <w:spacing w:before="0" w:beforeAutospacing="0" w:after="0" w:afterAutospacing="1"/>
-        <w:rPr>
-          <w:rFonts w:hint="default" w:ascii="-apple-system" w:hAnsi="-apple-system" w:eastAsia="-apple-system" w:cs="-apple-system"/>
-          <w:i w:val="0"/>
-          <w:caps w:val="0"/>
-          <w:color w:val="24292E"/>
-          <w:spacing w:val="0"/>
-          <w:sz w:val="22"/>
-          <w:szCs w:val="22"/>
-          <w:shd w:val="clear" w:fill="FFFFFF"/>
-          <w:lang w:val="it-IT"/>
-        </w:rPr>
-      </w:pPr>
+        <w:t xml:space="preserve">10 </w:t>
+      </w:r>
       <w:r>
         <w:rPr>
           <w:rFonts w:hint="default" w:ascii="-apple-system" w:hAnsi="-apple-system" w:eastAsia="-apple-system" w:cs="-apple-system"/>
@@ -927,8 +936,6 @@
         </w:rPr>
         <w:t>elle quali circa 2 a casa per entrambi.</w:t>
       </w:r>
-      <w:bookmarkStart w:id="0" w:name="_GoBack"/>
-      <w:bookmarkEnd w:id="0"/>
     </w:p>
     <w:sectPr>
       <w:pgSz w:w="11906" w:h="16838"/>
@@ -1324,7 +1331,7 @@
     <w:lsdException w:qFormat="1" w:unhideWhenUsed="0" w:uiPriority="10" w:semiHidden="0" w:name="Title"/>
     <w:lsdException w:uiPriority="99" w:name="Closing"/>
     <w:lsdException w:uiPriority="99" w:name="Signature"/>
-    <w:lsdException w:uiPriority="1" w:name="Default Paragraph Font"/>
+    <w:lsdException w:qFormat="1" w:uiPriority="1" w:name="Default Paragraph Font"/>
     <w:lsdException w:uiPriority="99" w:name="Body Text"/>
     <w:lsdException w:uiPriority="99" w:name="Body Text Indent"/>
     <w:lsdException w:uiPriority="99" w:name="List Continue"/>
@@ -1547,6 +1554,7 @@
     <w:name w:val="Default Paragraph Font"/>
     <w:semiHidden/>
     <w:unhideWhenUsed/>
+    <w:qFormat/>
     <w:uiPriority w:val="1"/>
   </w:style>
   <w:style w:type="table" w:default="1" w:styleId="4">

</xml_diff>

<commit_message>
link drive alla milestone
</commit_message>
<xml_diff>
--- a/wiCanonDocs/documentazione.docx
+++ b/wiCanonDocs/documentazione.docx
@@ -62,7 +62,6 @@
     </w:p>
     <w:p>
       <w:pPr>
-        <w:jc w:val="both"/>
         <w:rPr>
           <w:rFonts w:ascii="Georgia" w:hAnsi="Georgia"/>
           <w:bCs/>
@@ -96,7 +95,6 @@
     </w:p>
     <w:p>
       <w:pPr>
-        <w:jc w:val="both"/>
         <w:rPr>
           <w:rFonts w:ascii="Georgia" w:hAnsi="Georgia"/>
           <w:bCs/>
@@ -140,7 +138,6 @@
     </w:p>
     <w:p>
       <w:pPr>
-        <w:jc w:val="both"/>
         <w:rPr>
           <w:rFonts w:ascii="Georgia" w:hAnsi="Georgia"/>
           <w:bCs/>
@@ -179,27 +176,7 @@
           <w:sz w:val="24"/>
           <w:szCs w:val="24"/>
         </w:rPr>
-        <w:t xml:space="preserve"> basterà installare l</w:t>
-      </w:r>
-      <w:r>
-        <w:rPr>
-          <w:rFonts w:ascii="Georgia" w:hAnsi="Georgia"/>
-          <w:bCs/>
-          <w:i/>
-          <w:sz w:val="24"/>
-          <w:szCs w:val="24"/>
-        </w:rPr>
-        <w:t xml:space="preserve">’apposita </w:t>
-      </w:r>
-      <w:r>
-        <w:rPr>
-          <w:rFonts w:ascii="Georgia" w:hAnsi="Georgia"/>
-          <w:bCs/>
-          <w:i/>
-          <w:sz w:val="24"/>
-          <w:szCs w:val="24"/>
-        </w:rPr>
-        <w:t xml:space="preserve">applicazione sul proprio </w:t>
+        <w:t xml:space="preserve"> basterà installare l’apposita applicazione sul proprio </w:t>
       </w:r>
       <w:proofErr w:type="spellStart"/>
       <w:r>
@@ -349,15 +326,7 @@
           <w:color w:val="24292E"/>
           <w:shd w:val="clear" w:color="auto" w:fill="FFFFFF"/>
         </w:rPr>
-        <w:t xml:space="preserve"> per </w:t>
-      </w:r>
-      <w:r>
-        <w:rPr>
-          <w:rFonts w:ascii="-apple-system" w:eastAsia="-apple-system" w:hAnsi="-apple-system" w:cs="-apple-system"/>
-          <w:color w:val="24292E"/>
-          <w:shd w:val="clear" w:color="auto" w:fill="FFFFFF"/>
-        </w:rPr>
-        <w:t>l’applicativo PC</w:t>
+        <w:t xml:space="preserve"> per l’applicativo PC</w:t>
       </w:r>
     </w:p>
     <w:p>
@@ -453,31 +422,7 @@
           <w:color w:val="24292E"/>
           <w:shd w:val="clear" w:color="auto" w:fill="FFFFFF"/>
         </w:rPr>
-        <w:t>TCP</w:t>
-      </w:r>
-      <w:r>
-        <w:rPr>
-          <w:rFonts w:ascii="-apple-system" w:eastAsia="-apple-system" w:hAnsi="-apple-system" w:cs="-apple-system"/>
-          <w:color w:val="24292E"/>
-          <w:shd w:val="clear" w:color="auto" w:fill="FFFFFF"/>
-        </w:rPr>
-        <w:t xml:space="preserve"> per trasferimenti numerici e/o testuali tra client (telefono) e un server (</w:t>
-      </w:r>
-      <w:r>
-        <w:rPr>
-          <w:rFonts w:ascii="-apple-system" w:eastAsia="-apple-system" w:hAnsi="-apple-system" w:cs="-apple-system"/>
-          <w:color w:val="24292E"/>
-          <w:shd w:val="clear" w:color="auto" w:fill="FFFFFF"/>
-        </w:rPr>
-        <w:t>TV</w:t>
-      </w:r>
-      <w:r>
-        <w:rPr>
-          <w:rFonts w:ascii="-apple-system" w:eastAsia="-apple-system" w:hAnsi="-apple-system" w:cs="-apple-system"/>
-          <w:color w:val="24292E"/>
-          <w:shd w:val="clear" w:color="auto" w:fill="FFFFFF"/>
-        </w:rPr>
-        <w:t>).</w:t>
+        <w:t>TCP per trasferimenti numerici e/o testuali tra client (telefono) e un server (TV).</w:t>
       </w:r>
     </w:p>
     <w:p>
@@ -606,23 +551,7 @@
           <w:color w:val="24292E"/>
           <w:shd w:val="clear" w:color="auto" w:fill="FFFFFF"/>
         </w:rPr>
-        <w:t xml:space="preserve"> che permett</w:t>
-      </w:r>
-      <w:r>
-        <w:rPr>
-          <w:rFonts w:ascii="-apple-system" w:eastAsia="-apple-system" w:hAnsi="-apple-system" w:cs="-apple-system"/>
-          <w:color w:val="24292E"/>
-          <w:shd w:val="clear" w:color="auto" w:fill="FFFFFF"/>
-        </w:rPr>
-        <w:t>a</w:t>
-      </w:r>
-      <w:r>
-        <w:rPr>
-          <w:rFonts w:ascii="-apple-system" w:eastAsia="-apple-system" w:hAnsi="-apple-system" w:cs="-apple-system"/>
-          <w:color w:val="24292E"/>
-          <w:shd w:val="clear" w:color="auto" w:fill="FFFFFF"/>
-        </w:rPr>
-        <w:t xml:space="preserve"> di scegliere il canale</w:t>
+        <w:t xml:space="preserve"> che permetta di scegliere il canale</w:t>
       </w:r>
     </w:p>
     <w:p>
@@ -675,23 +604,7 @@
           <w:color w:val="24292E"/>
           <w:shd w:val="clear" w:color="auto" w:fill="FFFFFF"/>
         </w:rPr>
-        <w:t xml:space="preserve">Aggiungere </w:t>
-      </w:r>
-      <w:r>
-        <w:rPr>
-          <w:rFonts w:ascii="-apple-system" w:eastAsia="-apple-system" w:hAnsi="-apple-system" w:cs="-apple-system"/>
-          <w:color w:val="24292E"/>
-          <w:shd w:val="clear" w:color="auto" w:fill="FFFFFF"/>
-        </w:rPr>
-        <w:t>canal</w:t>
-      </w:r>
-      <w:r>
-        <w:rPr>
-          <w:rFonts w:ascii="-apple-system" w:eastAsia="-apple-system" w:hAnsi="-apple-system" w:cs="-apple-system"/>
-          <w:color w:val="24292E"/>
-          <w:shd w:val="clear" w:color="auto" w:fill="FFFFFF"/>
-        </w:rPr>
-        <w:t>i diversi</w:t>
+        <w:t>Aggiungere canali diversi</w:t>
       </w:r>
     </w:p>
     <w:p>
@@ -714,96 +627,6 @@
           <w:shd w:val="clear" w:color="auto" w:fill="FFFFFF"/>
         </w:rPr>
         <w:t>Nuove funzionalità del telecomando ?</w:t>
-      </w:r>
-    </w:p>
-    <w:p>
-      <w:pPr>
-        <w:spacing w:after="0" w:afterAutospacing="1"/>
-        <w:rPr>
-          <w:rFonts w:ascii="-apple-system" w:eastAsia="-apple-system" w:hAnsi="-apple-system" w:cs="-apple-system"/>
-          <w:color w:val="24292E"/>
-          <w:shd w:val="clear" w:color="auto" w:fill="FFFFFF"/>
-        </w:rPr>
-      </w:pPr>
-    </w:p>
-    <w:p>
-      <w:pPr>
-        <w:spacing w:after="0" w:afterAutospacing="1"/>
-        <w:rPr>
-          <w:rFonts w:ascii="-apple-system" w:eastAsia="-apple-system" w:hAnsi="-apple-system" w:cs="-apple-system"/>
-          <w:color w:val="24292E"/>
-          <w:shd w:val="clear" w:color="auto" w:fill="FFFFFF"/>
-        </w:rPr>
-      </w:pPr>
-      <w:bookmarkStart w:id="0" w:name="_GoBack"/>
-      <w:bookmarkEnd w:id="0"/>
-      <w:r>
-        <w:rPr>
-          <w:rFonts w:ascii="-apple-system" w:eastAsia="-apple-system" w:hAnsi="-apple-system" w:cs="-apple-system"/>
-          <w:color w:val="24292E"/>
-          <w:shd w:val="clear" w:color="auto" w:fill="FFFFFF"/>
-        </w:rPr>
-        <w:t xml:space="preserve">Ore di lavoro: </w:t>
-      </w:r>
-      <w:r>
-        <w:rPr>
-          <w:rFonts w:ascii="sans-serif" w:eastAsia="sans-serif" w:hAnsi="sans-serif" w:cs="sans-serif"/>
-          <w:color w:val="222222"/>
-          <w:sz w:val="21"/>
-          <w:szCs w:val="21"/>
-          <w:shd w:val="clear" w:color="auto" w:fill="FFFFFF"/>
-        </w:rPr>
-        <w:t>~</w:t>
-      </w:r>
-      <w:r>
-        <w:rPr>
-          <w:rFonts w:ascii="sans-serif" w:eastAsia="sans-serif" w:hAnsi="sans-serif" w:cs="sans-serif"/>
-          <w:color w:val="222222"/>
-          <w:sz w:val="21"/>
-          <w:szCs w:val="21"/>
-          <w:shd w:val="clear" w:color="auto" w:fill="FFFFFF"/>
-        </w:rPr>
-        <w:t xml:space="preserve"> </w:t>
-      </w:r>
-      <w:r>
-        <w:rPr>
-          <w:rFonts w:ascii="-apple-system" w:eastAsia="-apple-system" w:hAnsi="-apple-system" w:cs="-apple-system"/>
-          <w:color w:val="24292E"/>
-          <w:shd w:val="clear" w:color="auto" w:fill="FFFFFF"/>
-        </w:rPr>
-        <w:t>14</w:t>
-      </w:r>
-      <w:r>
-        <w:rPr>
-          <w:rFonts w:ascii="-apple-system" w:eastAsia="-apple-system" w:hAnsi="-apple-system" w:cs="-apple-system"/>
-          <w:color w:val="24292E"/>
-          <w:shd w:val="clear" w:color="auto" w:fill="FFFFFF"/>
-        </w:rPr>
-        <w:t xml:space="preserve"> </w:t>
-      </w:r>
-      <w:r>
-        <w:rPr>
-          <w:rFonts w:ascii="-apple-system" w:eastAsia="-apple-system" w:hAnsi="-apple-system" w:cs="-apple-system"/>
-          <w:color w:val="24292E"/>
-          <w:shd w:val="clear" w:color="auto" w:fill="FFFFFF"/>
-        </w:rPr>
-        <w:t>d</w:t>
-      </w:r>
-      <w:r>
-        <w:rPr>
-          <w:rFonts w:ascii="-apple-system" w:eastAsia="-apple-system" w:hAnsi="-apple-system" w:cs="-apple-system"/>
-          <w:color w:val="24292E"/>
-          <w:shd w:val="clear" w:color="auto" w:fill="FFFFFF"/>
-        </w:rPr>
-        <w:t>elle quali circa 6</w:t>
-      </w:r>
-      <w:r>
-        <w:rPr>
-          <w:rFonts w:ascii="-apple-system" w:eastAsia="-apple-system" w:hAnsi="-apple-system" w:cs="-apple-system"/>
-          <w:color w:val="24292E"/>
-          <w:shd w:val="clear" w:color="auto" w:fill="FFFFFF"/>
-        </w:rPr>
-        <w:t xml:space="preserve"> a casa per entrambi.</w:t>
       </w:r>
     </w:p>
     <w:sectPr>

</xml_diff>

<commit_message>
sistemato il docs e il readme
</commit_message>
<xml_diff>
--- a/wiCanonDocs/documentazione.docx
+++ b/wiCanonDocs/documentazione.docx
@@ -28,18 +28,6 @@
     </w:p>
     <w:p>
       <w:pPr>
-        <w:jc w:val="center"/>
-        <w:rPr>
-          <w:rFonts w:ascii="Georgia" w:hAnsi="Georgia"/>
-          <w:b/>
-          <w:i/>
-          <w:sz w:val="56"/>
-          <w:szCs w:val="56"/>
-        </w:rPr>
-      </w:pPr>
-    </w:p>
-    <w:p>
-      <w:pPr>
         <w:jc w:val="both"/>
         <w:rPr>
           <w:rFonts w:ascii="Georgia" w:hAnsi="Georgia"/>
@@ -222,17 +210,6 @@
         </w:rPr>
         <w:t>, avviarla ed inserire l’indirizzo IP del PC sul quale il nostro software è in esecuzione.</w:t>
       </w:r>
-    </w:p>
-    <w:p>
-      <w:pPr>
-        <w:rPr>
-          <w:rFonts w:ascii="Georgia" w:hAnsi="Georgia"/>
-          <w:bCs/>
-          <w:i/>
-          <w:sz w:val="24"/>
-          <w:szCs w:val="24"/>
-        </w:rPr>
-      </w:pPr>
     </w:p>
     <w:p>
       <w:pPr>
@@ -328,6 +305,58 @@
         </w:rPr>
         <w:t xml:space="preserve"> per l’applicativo PC</w:t>
       </w:r>
+      <w:r>
+        <w:rPr>
+          <w:rFonts w:ascii="-apple-system" w:eastAsia="-apple-system" w:hAnsi="-apple-system" w:cs="-apple-system"/>
+          <w:color w:val="24292E"/>
+          <w:shd w:val="clear" w:color="auto" w:fill="FFFFFF"/>
+        </w:rPr>
+        <w:t xml:space="preserve"> Windows</w:t>
+      </w:r>
+      <w:r>
+        <w:rPr>
+          <w:rFonts w:ascii="-apple-system" w:eastAsia="-apple-system" w:hAnsi="-apple-system" w:cs="-apple-system"/>
+          <w:color w:val="24292E"/>
+          <w:shd w:val="clear" w:color="auto" w:fill="FFFFFF"/>
+        </w:rPr>
+        <w:t xml:space="preserve"> (</w:t>
+      </w:r>
+      <w:proofErr w:type="spellStart"/>
+      <w:r>
+        <w:rPr>
+          <w:rFonts w:ascii="-apple-system" w:eastAsia="-apple-system" w:hAnsi="-apple-system" w:cs="-apple-system"/>
+          <w:color w:val="24292E"/>
+          <w:shd w:val="clear" w:color="auto" w:fill="FFFFFF"/>
+        </w:rPr>
+        <w:t>Visual</w:t>
+      </w:r>
+      <w:proofErr w:type="spellEnd"/>
+      <w:r>
+        <w:rPr>
+          <w:rFonts w:ascii="-apple-system" w:eastAsia="-apple-system" w:hAnsi="-apple-system" w:cs="-apple-system"/>
+          <w:color w:val="24292E"/>
+          <w:shd w:val="clear" w:color="auto" w:fill="FFFFFF"/>
+        </w:rPr>
+        <w:t xml:space="preserve"> </w:t>
+      </w:r>
+      <w:proofErr w:type="spellStart"/>
+      <w:r>
+        <w:rPr>
+          <w:rFonts w:ascii="-apple-system" w:eastAsia="-apple-system" w:hAnsi="-apple-system" w:cs="-apple-system"/>
+          <w:color w:val="24292E"/>
+          <w:shd w:val="clear" w:color="auto" w:fill="FFFFFF"/>
+        </w:rPr>
+        <w:t>Basic</w:t>
+      </w:r>
+      <w:proofErr w:type="spellEnd"/>
+      <w:r>
+        <w:rPr>
+          <w:rFonts w:ascii="-apple-system" w:eastAsia="-apple-system" w:hAnsi="-apple-system" w:cs="-apple-system"/>
+          <w:color w:val="24292E"/>
+          <w:shd w:val="clear" w:color="auto" w:fill="FFFFFF"/>
+        </w:rPr>
+        <w:t>)</w:t>
+      </w:r>
     </w:p>
     <w:p>
       <w:pPr>
@@ -419,10 +448,54 @@
       <w:r>
         <w:rPr>
           <w:rFonts w:ascii="-apple-system" w:eastAsia="-apple-system" w:hAnsi="-apple-system" w:cs="-apple-system"/>
-          <w:color w:val="24292E"/>
-          <w:shd w:val="clear" w:color="auto" w:fill="FFFFFF"/>
-        </w:rPr>
-        <w:t>TCP per trasferimenti numerici e/o testuali tra client (telefono) e un server (TV).</w:t>
+          <w:strike/>
+          <w:color w:val="24292E"/>
+          <w:shd w:val="clear" w:color="auto" w:fill="FFFFFF"/>
+        </w:rPr>
+        <w:t>TCP</w:t>
+      </w:r>
+      <w:r>
+        <w:rPr>
+          <w:rFonts w:ascii="-apple-system" w:eastAsia="-apple-system" w:hAnsi="-apple-system" w:cs="-apple-system"/>
+          <w:color w:val="24292E"/>
+          <w:shd w:val="clear" w:color="auto" w:fill="FFFFFF"/>
+        </w:rPr>
+        <w:t xml:space="preserve"> per trasferimenti numerici e/o testuali tra client (telefono) e un server (TV).</w:t>
+      </w:r>
+    </w:p>
+    <w:p>
+      <w:pPr>
+        <w:numPr>
+          <w:ilvl w:val="0"/>
+          <w:numId w:val="1"/>
+        </w:numPr>
+        <w:spacing w:after="0" w:afterAutospacing="1"/>
+      </w:pPr>
+      <w:r>
+        <w:rPr>
+          <w:rFonts w:ascii="-apple-system" w:eastAsia="-apple-system" w:hAnsi="-apple-system" w:cs="-apple-system"/>
+          <w:color w:val="24292E"/>
+          <w:shd w:val="clear" w:color="auto" w:fill="FFFFFF"/>
+        </w:rPr>
+        <w:t xml:space="preserve">Utilizzo del programma VLC per vedere gli </w:t>
+      </w:r>
+      <w:proofErr w:type="spellStart"/>
+      <w:r>
+        <w:rPr>
+          <w:rFonts w:ascii="-apple-system" w:eastAsia="-apple-system" w:hAnsi="-apple-system" w:cs="-apple-system"/>
+          <w:color w:val="24292E"/>
+          <w:shd w:val="clear" w:color="auto" w:fill="FFFFFF"/>
+        </w:rPr>
+        <w:t>stream</w:t>
+      </w:r>
+      <w:proofErr w:type="spellEnd"/>
+      <w:r>
+        <w:rPr>
+          <w:rFonts w:ascii="-apple-system" w:eastAsia="-apple-system" w:hAnsi="-apple-system" w:cs="-apple-system"/>
+          <w:color w:val="24292E"/>
+          <w:shd w:val="clear" w:color="auto" w:fill="FFFFFF"/>
+        </w:rPr>
+        <w:t xml:space="preserve"> dei vari canali</w:t>
       </w:r>
     </w:p>
     <w:p>
@@ -451,7 +524,29 @@
           <w:shd w:val="clear" w:color="auto" w:fill="FFFFFF"/>
           <w:lang w:val="it-IT"/>
         </w:rPr>
-        <w:t>In seguito ad alcune prove abbiamo deciso di utilizzare il protocollo UDP per una maggiore velocità.</w:t>
+        <w:t xml:space="preserve">In seguito ad alcune prove abbiamo deciso di utilizzare il protocollo </w:t>
+      </w:r>
+      <w:r>
+        <w:rPr>
+          <w:rFonts w:ascii="-apple-system" w:eastAsia="-apple-system" w:hAnsi="-apple-system" w:cs="-apple-system" w:hint="default"/>
+          <w:color w:val="FF0000"/>
+          <w:sz w:val="22"/>
+          <w:szCs w:val="22"/>
+          <w:shd w:val="clear" w:color="auto" w:fill="FFFFFF"/>
+          <w:lang w:val="it-IT"/>
+        </w:rPr>
+        <w:t>UDP</w:t>
+      </w:r>
+      <w:r>
+        <w:rPr>
+          <w:rFonts w:ascii="-apple-system" w:eastAsia="-apple-system" w:hAnsi="-apple-system" w:cs="-apple-system" w:hint="default"/>
+          <w:color w:val="808080" w:themeColor="background1" w:themeShade="80"/>
+          <w:sz w:val="22"/>
+          <w:szCs w:val="22"/>
+          <w:shd w:val="clear" w:color="auto" w:fill="FFFFFF"/>
+          <w:lang w:val="it-IT"/>
+        </w:rPr>
+        <w:t xml:space="preserve"> per una maggiore velocità.</w:t>
       </w:r>
     </w:p>
     <w:p>
@@ -577,9 +672,8 @@
           <w:sz w:val="24"/>
           <w:szCs w:val="24"/>
           <w:shd w:val="clear" w:color="auto" w:fill="FFFFFF"/>
-          <w:lang w:val="it-IT"/>
-        </w:rPr>
-        <w:t>Obbiettivi 31/10</w:t>
+        </w:rPr>
+        <w:t>Milestone 2 (31/10/2018)</w:t>
       </w:r>
     </w:p>
     <w:p>
@@ -591,20 +685,154 @@
         <w:spacing w:after="0" w:afterAutospacing="1"/>
         <w:rPr>
           <w:rFonts w:ascii="-apple-system" w:eastAsia="-apple-system" w:hAnsi="-apple-system" w:cs="-apple-system"/>
-          <w:b/>
-          <w:color w:val="24292E"/>
-          <w:sz w:val="24"/>
-          <w:szCs w:val="24"/>
-          <w:shd w:val="clear" w:color="auto" w:fill="FFFFFF"/>
-        </w:rPr>
-      </w:pPr>
-      <w:r>
-        <w:rPr>
-          <w:rFonts w:ascii="-apple-system" w:eastAsia="-apple-system" w:hAnsi="-apple-system" w:cs="-apple-system"/>
-          <w:color w:val="24292E"/>
-          <w:shd w:val="clear" w:color="auto" w:fill="FFFFFF"/>
-        </w:rPr>
-        <w:t>Aggiungere canali diversi</w:t>
+          <w:color w:val="24292E"/>
+          <w:shd w:val="clear" w:color="auto" w:fill="FFFFFF"/>
+        </w:rPr>
+      </w:pPr>
+      <w:r>
+        <w:rPr>
+          <w:rFonts w:ascii="-apple-system" w:eastAsia="-apple-system" w:hAnsi="-apple-system" w:cs="-apple-system"/>
+          <w:color w:val="24292E"/>
+          <w:shd w:val="clear" w:color="auto" w:fill="FFFFFF"/>
+        </w:rPr>
+        <w:t>Cambiare canale</w:t>
+      </w:r>
+    </w:p>
+    <w:p>
+      <w:pPr>
+        <w:numPr>
+          <w:ilvl w:val="0"/>
+          <w:numId w:val="2"/>
+        </w:numPr>
+        <w:spacing w:after="0" w:afterAutospacing="1"/>
+        <w:rPr>
+          <w:rFonts w:ascii="-apple-system" w:eastAsia="-apple-system" w:hAnsi="-apple-system" w:cs="-apple-system"/>
+          <w:color w:val="24292E"/>
+          <w:shd w:val="clear" w:color="auto" w:fill="FFFFFF"/>
+        </w:rPr>
+      </w:pPr>
+      <w:r>
+        <w:rPr>
+          <w:rFonts w:ascii="-apple-system" w:eastAsia="-apple-system" w:hAnsi="-apple-system" w:cs="-apple-system"/>
+          <w:color w:val="24292E"/>
+          <w:shd w:val="clear" w:color="auto" w:fill="FFFFFF"/>
+        </w:rPr>
+        <w:t>Modificare il volume</w:t>
+      </w:r>
+    </w:p>
+    <w:p>
+      <w:pPr>
+        <w:numPr>
+          <w:ilvl w:val="0"/>
+          <w:numId w:val="2"/>
+        </w:numPr>
+        <w:spacing w:after="0" w:afterAutospacing="1"/>
+        <w:rPr>
+          <w:rFonts w:ascii="-apple-system" w:eastAsia="-apple-system" w:hAnsi="-apple-system" w:cs="-apple-system"/>
+          <w:color w:val="24292E"/>
+          <w:shd w:val="clear" w:color="auto" w:fill="FFFFFF"/>
+        </w:rPr>
+      </w:pPr>
+      <w:r>
+        <w:rPr>
+          <w:rFonts w:ascii="-apple-system" w:eastAsia="-apple-system" w:hAnsi="-apple-system" w:cs="-apple-system"/>
+          <w:color w:val="24292E"/>
+          <w:shd w:val="clear" w:color="auto" w:fill="FFFFFF"/>
+        </w:rPr>
+        <w:t>Canale + e -</w:t>
+      </w:r>
+    </w:p>
+    <w:p>
+      <w:pPr>
+        <w:pStyle w:val="Titolo2"/>
+        <w:pBdr>
+          <w:bottom w:val="single" w:sz="6" w:space="0" w:color="EAECEF"/>
+        </w:pBdr>
+        <w:shd w:val="clear" w:color="auto" w:fill="FFFFFF"/>
+        <w:spacing w:before="360" w:beforeAutospacing="0" w:after="240" w:afterAutospacing="0" w:line="15" w:lineRule="atLeast"/>
+        <w:rPr>
+          <w:rFonts w:ascii="-apple-system" w:eastAsia="-apple-system" w:hAnsi="-apple-system" w:cs="-apple-system" w:hint="default"/>
+          <w:color w:val="24292E"/>
+          <w:sz w:val="24"/>
+          <w:szCs w:val="24"/>
+          <w:shd w:val="clear" w:color="auto" w:fill="FFFFFF"/>
+          <w:lang w:val="it-IT"/>
+        </w:rPr>
+      </w:pPr>
+      <w:hyperlink r:id="rId8" w:anchor="milestone-1-13102018" w:history="1"/>
+      <w:r>
+        <w:rPr>
+          <w:rFonts w:ascii="-apple-system" w:eastAsia="-apple-system" w:hAnsi="-apple-system" w:cs="-apple-system" w:hint="default"/>
+          <w:color w:val="24292E"/>
+          <w:sz w:val="24"/>
+          <w:szCs w:val="24"/>
+          <w:shd w:val="clear" w:color="auto" w:fill="FFFFFF"/>
+        </w:rPr>
+        <w:t xml:space="preserve"> </w:t>
+      </w:r>
+      <w:r>
+        <w:rPr>
+          <w:rFonts w:ascii="-apple-system" w:eastAsia="-apple-system" w:hAnsi="-apple-system" w:cs="-apple-system" w:hint="default"/>
+          <w:color w:val="24292E"/>
+          <w:sz w:val="24"/>
+          <w:szCs w:val="24"/>
+          <w:shd w:val="clear" w:color="auto" w:fill="FFFFFF"/>
+        </w:rPr>
+        <w:t xml:space="preserve">Demo </w:t>
+      </w:r>
+      <w:r>
+        <w:rPr>
+          <w:rFonts w:ascii="-apple-system" w:eastAsia="-apple-system" w:hAnsi="-apple-system" w:cs="-apple-system" w:hint="default"/>
+          <w:color w:val="24292E"/>
+          <w:sz w:val="24"/>
+          <w:szCs w:val="24"/>
+          <w:shd w:val="clear" w:color="auto" w:fill="FFFFFF"/>
+        </w:rPr>
+        <w:t>(</w:t>
+      </w:r>
+      <w:r>
+        <w:rPr>
+          <w:rFonts w:ascii="-apple-system" w:eastAsia="-apple-system" w:hAnsi="-apple-system" w:cs="-apple-system" w:hint="default"/>
+          <w:color w:val="24292E"/>
+          <w:sz w:val="24"/>
+          <w:szCs w:val="24"/>
+          <w:shd w:val="clear" w:color="auto" w:fill="FFFFFF"/>
+          <w:lang w:val="it-IT"/>
+        </w:rPr>
+        <w:t>9</w:t>
+      </w:r>
+      <w:r>
+        <w:rPr>
+          <w:rFonts w:ascii="-apple-system" w:eastAsia="-apple-system" w:hAnsi="-apple-system" w:cs="-apple-system" w:hint="default"/>
+          <w:color w:val="24292E"/>
+          <w:sz w:val="24"/>
+          <w:szCs w:val="24"/>
+          <w:shd w:val="clear" w:color="auto" w:fill="FFFFFF"/>
+          <w:lang w:val="it-IT"/>
+        </w:rPr>
+        <w:t>/1</w:t>
+      </w:r>
+      <w:r>
+        <w:rPr>
+          <w:rFonts w:ascii="-apple-system" w:eastAsia="-apple-system" w:hAnsi="-apple-system" w:cs="-apple-system" w:hint="default"/>
+          <w:color w:val="24292E"/>
+          <w:sz w:val="24"/>
+          <w:szCs w:val="24"/>
+          <w:shd w:val="clear" w:color="auto" w:fill="FFFFFF"/>
+          <w:lang w:val="it-IT"/>
+        </w:rPr>
+        <w:t>1</w:t>
+      </w:r>
+      <w:r>
+        <w:rPr>
+          <w:rFonts w:ascii="-apple-system" w:eastAsia="-apple-system" w:hAnsi="-apple-system" w:cs="-apple-system" w:hint="default"/>
+          <w:color w:val="24292E"/>
+          <w:sz w:val="24"/>
+          <w:szCs w:val="24"/>
+          <w:shd w:val="clear" w:color="auto" w:fill="FFFFFF"/>
+          <w:lang w:val="it-IT"/>
+        </w:rPr>
+        <w:t>/2018)</w:t>
       </w:r>
     </w:p>
     <w:p>
@@ -939,11 +1167,127 @@
       </w:rPr>
     </w:lvl>
   </w:abstractNum>
+  <w:abstractNum w:abstractNumId="2">
+    <w:nsid w:val="56BF22D6"/>
+    <w:multiLevelType w:val="hybridMultilevel"/>
+    <w:tmpl w:val="6C6253BC"/>
+    <w:lvl w:ilvl="0" w:tplc="04100001">
+      <w:start w:val="1"/>
+      <w:numFmt w:val="bullet"/>
+      <w:lvlText w:val=""/>
+      <w:lvlJc w:val="left"/>
+      <w:pPr>
+        <w:ind w:left="720" w:hanging="360"/>
+      </w:pPr>
+      <w:rPr>
+        <w:rFonts w:ascii="Symbol" w:hAnsi="Symbol" w:hint="default"/>
+      </w:rPr>
+    </w:lvl>
+    <w:lvl w:ilvl="1" w:tplc="04100003" w:tentative="1">
+      <w:start w:val="1"/>
+      <w:numFmt w:val="bullet"/>
+      <w:lvlText w:val="o"/>
+      <w:lvlJc w:val="left"/>
+      <w:pPr>
+        <w:ind w:left="1440" w:hanging="360"/>
+      </w:pPr>
+      <w:rPr>
+        <w:rFonts w:ascii="Courier New" w:hAnsi="Courier New" w:cs="Courier New" w:hint="default"/>
+      </w:rPr>
+    </w:lvl>
+    <w:lvl w:ilvl="2" w:tplc="04100005" w:tentative="1">
+      <w:start w:val="1"/>
+      <w:numFmt w:val="bullet"/>
+      <w:lvlText w:val=""/>
+      <w:lvlJc w:val="left"/>
+      <w:pPr>
+        <w:ind w:left="2160" w:hanging="360"/>
+      </w:pPr>
+      <w:rPr>
+        <w:rFonts w:ascii="Wingdings" w:hAnsi="Wingdings" w:hint="default"/>
+      </w:rPr>
+    </w:lvl>
+    <w:lvl w:ilvl="3" w:tplc="04100001" w:tentative="1">
+      <w:start w:val="1"/>
+      <w:numFmt w:val="bullet"/>
+      <w:lvlText w:val=""/>
+      <w:lvlJc w:val="left"/>
+      <w:pPr>
+        <w:ind w:left="2880" w:hanging="360"/>
+      </w:pPr>
+      <w:rPr>
+        <w:rFonts w:ascii="Symbol" w:hAnsi="Symbol" w:hint="default"/>
+      </w:rPr>
+    </w:lvl>
+    <w:lvl w:ilvl="4" w:tplc="04100003" w:tentative="1">
+      <w:start w:val="1"/>
+      <w:numFmt w:val="bullet"/>
+      <w:lvlText w:val="o"/>
+      <w:lvlJc w:val="left"/>
+      <w:pPr>
+        <w:ind w:left="3600" w:hanging="360"/>
+      </w:pPr>
+      <w:rPr>
+        <w:rFonts w:ascii="Courier New" w:hAnsi="Courier New" w:cs="Courier New" w:hint="default"/>
+      </w:rPr>
+    </w:lvl>
+    <w:lvl w:ilvl="5" w:tplc="04100005" w:tentative="1">
+      <w:start w:val="1"/>
+      <w:numFmt w:val="bullet"/>
+      <w:lvlText w:val=""/>
+      <w:lvlJc w:val="left"/>
+      <w:pPr>
+        <w:ind w:left="4320" w:hanging="360"/>
+      </w:pPr>
+      <w:rPr>
+        <w:rFonts w:ascii="Wingdings" w:hAnsi="Wingdings" w:hint="default"/>
+      </w:rPr>
+    </w:lvl>
+    <w:lvl w:ilvl="6" w:tplc="04100001" w:tentative="1">
+      <w:start w:val="1"/>
+      <w:numFmt w:val="bullet"/>
+      <w:lvlText w:val=""/>
+      <w:lvlJc w:val="left"/>
+      <w:pPr>
+        <w:ind w:left="5040" w:hanging="360"/>
+      </w:pPr>
+      <w:rPr>
+        <w:rFonts w:ascii="Symbol" w:hAnsi="Symbol" w:hint="default"/>
+      </w:rPr>
+    </w:lvl>
+    <w:lvl w:ilvl="7" w:tplc="04100003" w:tentative="1">
+      <w:start w:val="1"/>
+      <w:numFmt w:val="bullet"/>
+      <w:lvlText w:val="o"/>
+      <w:lvlJc w:val="left"/>
+      <w:pPr>
+        <w:ind w:left="5760" w:hanging="360"/>
+      </w:pPr>
+      <w:rPr>
+        <w:rFonts w:ascii="Courier New" w:hAnsi="Courier New" w:cs="Courier New" w:hint="default"/>
+      </w:rPr>
+    </w:lvl>
+    <w:lvl w:ilvl="8" w:tplc="04100005" w:tentative="1">
+      <w:start w:val="1"/>
+      <w:numFmt w:val="bullet"/>
+      <w:lvlText w:val=""/>
+      <w:lvlJc w:val="left"/>
+      <w:pPr>
+        <w:ind w:left="6480" w:hanging="360"/>
+      </w:pPr>
+      <w:rPr>
+        <w:rFonts w:ascii="Wingdings" w:hAnsi="Wingdings" w:hint="default"/>
+      </w:rPr>
+    </w:lvl>
+  </w:abstractNum>
   <w:num w:numId="1">
     <w:abstractNumId w:val="0"/>
   </w:num>
   <w:num w:numId="2">
     <w:abstractNumId w:val="1"/>
+  </w:num>
+  <w:num w:numId="3">
+    <w:abstractNumId w:val="2"/>
   </w:num>
 </w:numbering>
 </file>
@@ -1112,7 +1456,6 @@
     <w:name w:val="heading 2"/>
     <w:next w:val="Normale"/>
     <w:uiPriority w:val="9"/>
-    <w:semiHidden/>
     <w:unhideWhenUsed/>
     <w:qFormat/>
     <w:rsid w:val="00195F64"/>
@@ -1156,6 +1499,17 @@
     <w:uiPriority w:val="99"/>
     <w:semiHidden/>
     <w:unhideWhenUsed/>
+  </w:style>
+  <w:style w:type="paragraph" w:styleId="Paragrafoelenco">
+    <w:name w:val="List Paragraph"/>
+    <w:basedOn w:val="Normale"/>
+    <w:uiPriority w:val="99"/>
+    <w:unhideWhenUsed/>
+    <w:rsid w:val="00C243D3"/>
+    <w:pPr>
+      <w:ind w:left="720"/>
+      <w:contextualSpacing/>
+    </w:pPr>
   </w:style>
 </w:styles>
 </file>

</xml_diff>